<commit_message>
created structure for summary
</commit_message>
<xml_diff>
--- a/data/docu10.docx
+++ b/data/docu10.docx
@@ -14,149 +14,6 @@
         <w:t>Bonjour, je m’appelle Peng</w:t>
       </w:r>
     </w:p>
-    <w:p/>
-    <w:p>
-      <w:r>
-        <w:t>Et est-ce que ça marche ?</w:t>
-      </w:r>
-    </w:p>
-    <w:p/>
-    <w:p>
-      <w:pPr>
-        <w:pStyle w:val="Titre2"/>
-        <w:numPr>
-          <w:ilvl w:val="1"/>
-          <w:numId w:val="4"/>
-        </w:numPr>
-      </w:pPr>
-      <w:r>
-        <w:t>Bonjour, je m’appelle Peng</w:t>
-      </w:r>
-    </w:p>
-    <w:p/>
-    <w:p>
-      <w:r>
-        <w:t>Et est-ce que ça marche ?</w:t>
-      </w:r>
-    </w:p>
-    <w:p/>
-    <w:p>
-      <w:pPr>
-        <w:pStyle w:val="Titre2"/>
-        <w:numPr>
-          <w:ilvl w:val="1"/>
-          <w:numId w:val="5"/>
-        </w:numPr>
-      </w:pPr>
-      <w:r>
-        <w:t>Bonjour, je m’appelle Peng</w:t>
-      </w:r>
-    </w:p>
-    <w:p/>
-    <w:p>
-      <w:r>
-        <w:t>Et est-ce que ça marche ?</w:t>
-      </w:r>
-    </w:p>
-    <w:p/>
-    <w:p>
-      <w:pPr>
-        <w:pStyle w:val="Titre2"/>
-        <w:numPr>
-          <w:ilvl w:val="1"/>
-          <w:numId w:val="6"/>
-        </w:numPr>
-      </w:pPr>
-      <w:r>
-        <w:t>Bonjour, je m’appelle Peng</w:t>
-      </w:r>
-    </w:p>
-    <w:p/>
-    <w:p>
-      <w:r>
-        <w:t>Et est-ce que ça marche ?</w:t>
-      </w:r>
-    </w:p>
-    <w:p/>
-    <w:p>
-      <w:pPr>
-        <w:pStyle w:val="Titre2"/>
-        <w:numPr>
-          <w:ilvl w:val="0"/>
-          <w:numId w:val="4"/>
-        </w:numPr>
-      </w:pPr>
-      <w:r>
-        <w:t>Bonjour, je m’appelle Peng</w:t>
-      </w:r>
-    </w:p>
-    <w:p/>
-    <w:p>
-      <w:r>
-        <w:t>Et est-ce que ça marche ?</w:t>
-      </w:r>
-    </w:p>
-    <w:p/>
-    <w:p>
-      <w:pPr>
-        <w:pStyle w:val="Titre2"/>
-        <w:numPr>
-          <w:ilvl w:val="1"/>
-          <w:numId w:val="4"/>
-        </w:numPr>
-      </w:pPr>
-      <w:r>
-        <w:t>Bonjour, je m’appelle Peng</w:t>
-      </w:r>
-    </w:p>
-    <w:p/>
-    <w:p>
-      <w:r>
-        <w:t>Et est-ce que ça marche ?</w:t>
-      </w:r>
-    </w:p>
-    <w:p/>
-    <w:p>
-      <w:pPr>
-        <w:pStyle w:val="Titre2"/>
-        <w:numPr>
-          <w:ilvl w:val="1"/>
-          <w:numId w:val="5"/>
-        </w:numPr>
-      </w:pPr>
-      <w:r>
-        <w:t>Bonjour, je m’appelle Peng</w:t>
-      </w:r>
-    </w:p>
-    <w:p/>
-    <w:p>
-      <w:r>
-        <w:t>Et est-ce que ça marche ?</w:t>
-      </w:r>
-    </w:p>
-    <w:p/>
-    <w:p>
-      <w:pPr>
-        <w:pStyle w:val="Titre2"/>
-        <w:numPr>
-          <w:ilvl w:val="1"/>
-          <w:numId w:val="6"/>
-        </w:numPr>
-      </w:pPr>
-      <w:r>
-        <w:t>Bonjour, je m’appelle Peng</w:t>
-      </w:r>
-    </w:p>
-    <w:p/>
-    <w:p>
-      <w:r>
-        <w:t>Et est-ce que ça marche ?</w:t>
-      </w:r>
-    </w:p>
-    <w:p/>
-    <w:p/>
-    <w:p/>
-    <w:p/>
     <w:sectPr>
       <w:headerReference w:type="even" r:id="rId7"/>
       <w:headerReference w:type="default" r:id="rId8"/>
@@ -1530,7 +1387,9 @@
   <w:rsids>
     <w:rsidRoot w:val="0004651C"/>
     <w:rsid w:val="0004651C"/>
+    <w:rsid w:val="00BF18F1"/>
     <w:rsid w:val="00E302DA"/>
+    <w:rsid w:val="00E8407B"/>
   </w:rsids>
   <m:mathPr>
     <m:mathFont m:val="Cambria Math"/>
@@ -1979,10 +1838,6 @@
     <w:name w:val="ADF576145B961A43B755F1ACBB1D815A"/>
     <w:rsid w:val="0004651C"/>
   </w:style>
-  <w:style w:type="paragraph" w:customStyle="1" w:styleId="D2E6FC03271A6C439B26A96DDE54BBC0">
-    <w:name w:val="D2E6FC03271A6C439B26A96DDE54BBC0"/>
-    <w:rsid w:val="0004651C"/>
-  </w:style>
 </w:styles>
 </file>
 

</xml_diff>